<commit_message>
AnniversaryReminder upgrade BuildToolsVersion to 21.1.0
</commit_message>
<xml_diff>
--- a/doc/Serie 1/PDM_1415i_S1_G17_Relatório.docx
+++ b/doc/Serie 1/PDM_1415i_S1_G17_Relatório.docx
@@ -32,7 +32,7 @@
                     </pic:cNvPicPr>
                   </pic:nvPicPr>
                   <pic:blipFill>
-                    <a:blip r:embed="rId7">
+                    <a:blip r:embed="rId8">
                       <a:extLst>
                         <a:ext uri="{28A0092B-C50C-407E-A947-70E740481C1C}">
                           <a14:useLocalDpi xmlns:a14="http://schemas.microsoft.com/office/drawing/2010/main" val="0"/>
@@ -590,11 +590,465 @@
           <w:lang w:val="en-GB"/>
         </w:rPr>
       </w:pPr>
+    </w:p>
+    <w:p>
+      <w:pPr>
+        <w:rPr>
+          <w:lang w:val="en-GB"/>
+        </w:rPr>
+      </w:pPr>
+      <w:r>
+        <w:rPr>
+          <w:lang w:val="en-GB"/>
+        </w:rPr>
+        <w:t>Tópicos:</w:t>
+      </w:r>
+    </w:p>
+    <w:p>
+      <w:pPr>
+        <w:pStyle w:val="PargrafodaLista"/>
+        <w:numPr>
+          <w:ilvl w:val="0"/>
+          <w:numId w:val="1"/>
+        </w:numPr>
+      </w:pPr>
+      <w:r>
+        <w:t>Activities</w:t>
+      </w:r>
+      <w:r>
+        <w:t xml:space="preserve"> (</w:t>
+      </w:r>
+      <w:r>
+        <w:t>onPostExecute())</w:t>
+      </w:r>
+    </w:p>
+    <w:p>
+      <w:pPr>
+        <w:pStyle w:val="PargrafodaLista"/>
+        <w:numPr>
+          <w:ilvl w:val="0"/>
+          <w:numId w:val="4"/>
+        </w:numPr>
+        <w:rPr>
+          <w:lang w:val="en-GB"/>
+        </w:rPr>
+      </w:pPr>
+      <w:r>
+        <w:rPr>
+          <w:lang w:val="en-GB"/>
+        </w:rPr>
+        <w:t>ClassesActivity (ClassesListAdapter)</w:t>
+      </w:r>
+    </w:p>
+    <w:p>
+      <w:pPr>
+        <w:pStyle w:val="PargrafodaLista"/>
+        <w:numPr>
+          <w:ilvl w:val="0"/>
+          <w:numId w:val="4"/>
+        </w:numPr>
+        <w:rPr>
+          <w:lang w:val="en-GB"/>
+        </w:rPr>
+      </w:pPr>
+      <w:r>
+        <w:rPr>
+          <w:lang w:val="en-GB"/>
+        </w:rPr>
+        <w:t>NewsActivity (</w:t>
+      </w:r>
+      <w:r>
+        <w:rPr>
+          <w:lang w:val="en-GB"/>
+        </w:rPr>
+        <w:t>NewsListAdapter</w:t>
+      </w:r>
+      <w:r>
+        <w:rPr>
+          <w:lang w:val="en-GB"/>
+        </w:rPr>
+        <w:t>)</w:t>
+      </w:r>
+    </w:p>
+    <w:p>
+      <w:pPr>
+        <w:pStyle w:val="PargrafodaLista"/>
+        <w:numPr>
+          <w:ilvl w:val="0"/>
+          <w:numId w:val="4"/>
+        </w:numPr>
+        <w:rPr>
+          <w:lang w:val="en-GB"/>
+        </w:rPr>
+      </w:pPr>
+      <w:r>
+        <w:rPr>
+          <w:lang w:val="en-GB"/>
+        </w:rPr>
+        <w:t>SingleNewActivity</w:t>
+      </w:r>
+    </w:p>
+    <w:p>
+      <w:pPr>
+        <w:pStyle w:val="PargrafodaLista"/>
+        <w:numPr>
+          <w:ilvl w:val="0"/>
+          <w:numId w:val="1"/>
+        </w:numPr>
+        <w:rPr>
+          <w:lang w:val="en-GB"/>
+        </w:rPr>
+      </w:pPr>
+      <w:r>
+        <w:rPr>
+          <w:lang w:val="en-GB"/>
+        </w:rPr>
+        <w:t>Adapters:</w:t>
+      </w:r>
+    </w:p>
+    <w:p>
+      <w:pPr>
+        <w:pStyle w:val="PargrafodaLista"/>
+        <w:numPr>
+          <w:ilvl w:val="0"/>
+          <w:numId w:val="5"/>
+        </w:numPr>
+        <w:rPr>
+          <w:lang w:val="en-GB"/>
+        </w:rPr>
+      </w:pPr>
+      <w:r>
+        <w:rPr>
+          <w:lang w:val="en-GB"/>
+        </w:rPr>
+        <w:t xml:space="preserve">ClassesListAdapter: </w:t>
+      </w:r>
+      <w:r>
+        <w:rPr>
+          <w:lang w:val="en-GB"/>
+        </w:rPr>
+        <w:t>ArrayAdapter</w:t>
+      </w:r>
+      <w:r>
+        <w:rPr>
+          <w:lang w:val="en-GB"/>
+        </w:rPr>
+        <w:t>&lt;ThothClass&gt;</w:t>
+      </w:r>
+    </w:p>
+    <w:p>
+      <w:pPr>
+        <w:pStyle w:val="PargrafodaLista"/>
+        <w:numPr>
+          <w:ilvl w:val="0"/>
+          <w:numId w:val="5"/>
+        </w:numPr>
+        <w:rPr>
+          <w:lang w:val="en-GB"/>
+        </w:rPr>
+      </w:pPr>
+      <w:r>
+        <w:rPr>
+          <w:lang w:val="en-GB"/>
+        </w:rPr>
+        <w:t>NewsListAdapter</w:t>
+      </w:r>
+      <w:r>
+        <w:rPr>
+          <w:lang w:val="en-GB"/>
+        </w:rPr>
+        <w:t xml:space="preserve">: </w:t>
+      </w:r>
+      <w:r>
+        <w:rPr>
+          <w:lang w:val="en-GB"/>
+        </w:rPr>
+        <w:t>ArrayAdapter&lt;ThothClassNewListItem&gt;</w:t>
+      </w:r>
+    </w:p>
+    <w:p>
+      <w:pPr>
+        <w:pStyle w:val="PargrafodaLista"/>
+        <w:numPr>
+          <w:ilvl w:val="0"/>
+          <w:numId w:val="1"/>
+        </w:numPr>
+        <w:rPr>
+          <w:lang w:val="en-GB"/>
+        </w:rPr>
+      </w:pPr>
+      <w:r>
+        <w:rPr>
+          <w:lang w:val="en-GB"/>
+        </w:rPr>
+        <w:t xml:space="preserve">AsyncTasks </w:t>
+      </w:r>
+      <w:r>
+        <w:rPr>
+          <w:lang w:val="en-GB"/>
+        </w:rPr>
+        <w:t xml:space="preserve"> </w:t>
+      </w:r>
+      <w:r>
+        <w:rPr>
+          <w:lang w:val="en-GB"/>
+        </w:rPr>
+        <w:t>(doInBackground())</w:t>
+      </w:r>
+    </w:p>
+    <w:p>
+      <w:pPr>
+        <w:pStyle w:val="PargrafodaLista"/>
+        <w:numPr>
+          <w:ilvl w:val="0"/>
+          <w:numId w:val="6"/>
+        </w:numPr>
+        <w:rPr>
+          <w:lang w:val="en-GB"/>
+        </w:rPr>
+      </w:pPr>
+      <w:r>
+        <w:rPr>
+          <w:lang w:val="en-GB"/>
+        </w:rPr>
+        <w:t>Extractor</w:t>
+      </w:r>
+      <w:r>
+        <w:rPr>
+          <w:lang w:val="en-GB"/>
+        </w:rPr>
+        <w:t xml:space="preserve">Classes + </w:t>
+      </w:r>
+      <w:r>
+        <w:rPr>
+          <w:lang w:val="en-GB"/>
+        </w:rPr>
+        <w:t>ExtractorClassesSettings</w:t>
+      </w:r>
+      <w:r>
+        <w:rPr>
+          <w:lang w:val="en-GB"/>
+        </w:rPr>
+        <w:t xml:space="preserve"> + </w:t>
+      </w:r>
+      <w:r>
+        <w:rPr>
+          <w:lang w:val="en-GB"/>
+        </w:rPr>
+        <w:t xml:space="preserve"> </w:t>
+      </w:r>
+      <w:r>
+        <w:rPr>
+          <w:lang w:val="en-GB"/>
+        </w:rPr>
+        <w:t>ThothClass (Model)</w:t>
+      </w:r>
+    </w:p>
+    <w:p>
+      <w:pPr>
+        <w:pStyle w:val="PargrafodaLista"/>
+        <w:numPr>
+          <w:ilvl w:val="0"/>
+          <w:numId w:val="6"/>
+        </w:numPr>
+        <w:rPr>
+          <w:lang w:val="en-GB"/>
+        </w:rPr>
+      </w:pPr>
+      <w:r>
+        <w:rPr>
+          <w:lang w:val="en-GB"/>
+        </w:rPr>
+        <w:t>Extractor</w:t>
+      </w:r>
+      <w:r>
+        <w:rPr>
+          <w:lang w:val="en-GB"/>
+        </w:rPr>
+        <w:t>MultipleNews + ThothClassNewListItem</w:t>
+      </w:r>
+    </w:p>
+    <w:p>
+      <w:pPr>
+        <w:pStyle w:val="PargrafodaLista"/>
+        <w:numPr>
+          <w:ilvl w:val="0"/>
+          <w:numId w:val="6"/>
+        </w:numPr>
+        <w:rPr>
+          <w:lang w:val="en-GB"/>
+        </w:rPr>
+      </w:pPr>
+      <w:r>
+        <w:rPr>
+          <w:lang w:val="en-GB"/>
+        </w:rPr>
+        <w:t>Ex</w:t>
+      </w:r>
+      <w:r>
+        <w:rPr>
+          <w:lang w:val="en-GB"/>
+        </w:rPr>
+        <w:t>tractor</w:t>
+      </w:r>
+      <w:r>
+        <w:rPr>
+          <w:lang w:val="en-GB"/>
+        </w:rPr>
+        <w:t>Single</w:t>
+      </w:r>
+      <w:r>
+        <w:rPr>
+          <w:lang w:val="en-GB"/>
+        </w:rPr>
+        <w:t>News + Thot</w:t>
+      </w:r>
+      <w:r>
+        <w:rPr>
+          <w:lang w:val="en-GB"/>
+        </w:rPr>
+        <w:t>hClassNew</w:t>
+      </w:r>
+    </w:p>
+    <w:p>
+      <w:pPr>
+        <w:pStyle w:val="PargrafodaLista"/>
+        <w:numPr>
+          <w:ilvl w:val="0"/>
+          <w:numId w:val="1"/>
+        </w:numPr>
+        <w:rPr>
+          <w:lang w:val="en-GB"/>
+        </w:rPr>
+      </w:pPr>
+      <w:r>
+        <w:rPr>
+          <w:lang w:val="en-GB"/>
+        </w:rPr>
+        <w:t>Preferences (FragmentDialog + MultiSelectList</w:t>
+      </w:r>
+      <w:r>
+        <w:rPr>
+          <w:lang w:val="en-GB"/>
+        </w:rPr>
+        <w:t xml:space="preserve"> + Clean List</w:t>
+      </w:r>
+      <w:r>
+        <w:rPr>
+          <w:lang w:val="en-GB"/>
+        </w:rPr>
+        <w:t>)</w:t>
+      </w:r>
+    </w:p>
+    <w:p>
+      <w:pPr>
+        <w:rPr>
+          <w:lang w:val="en-GB"/>
+        </w:rPr>
+      </w:pPr>
+      <w:r>
+        <w:rPr>
+          <w:lang w:val="en-GB"/>
+        </w:rPr>
+        <w:t>Extras:</w:t>
+      </w:r>
+    </w:p>
+    <w:p>
+      <w:pPr>
+        <w:pStyle w:val="PargrafodaLista"/>
+        <w:numPr>
+          <w:ilvl w:val="0"/>
+          <w:numId w:val="3"/>
+        </w:numPr>
+        <w:rPr>
+          <w:lang w:val="en-GB"/>
+        </w:rPr>
+      </w:pPr>
+      <w:r>
+        <w:rPr>
+          <w:lang w:val="en-GB"/>
+        </w:rPr>
+        <w:t>Uses Permision (Internet)</w:t>
+      </w:r>
       <w:bookmarkStart w:id="1" w:name="_GoBack"/>
       <w:bookmarkEnd w:id="1"/>
     </w:p>
     <w:p>
       <w:pPr>
+        <w:pStyle w:val="PargrafodaLista"/>
+        <w:numPr>
+          <w:ilvl w:val="0"/>
+          <w:numId w:val="3"/>
+        </w:numPr>
+        <w:rPr>
+          <w:lang w:val="en-GB"/>
+        </w:rPr>
+      </w:pPr>
+      <w:r>
+        <w:rPr>
+          <w:lang w:val="en-GB"/>
+        </w:rPr>
+        <w:t xml:space="preserve">Layout_new_view (Content Text with Attribute:  </w:t>
+      </w:r>
+      <w:r>
+        <w:rPr>
+          <w:lang w:val="en-GB"/>
+        </w:rPr>
+        <w:t>android:autoLink="web"</w:t>
+      </w:r>
+      <w:r>
+        <w:rPr>
+          <w:lang w:val="en-GB"/>
+        </w:rPr>
+        <w:t xml:space="preserve"> to show links with intents</w:t>
+      </w:r>
+      <w:r>
+        <w:rPr>
+          <w:lang w:val="en-GB"/>
+        </w:rPr>
+        <w:t>)</w:t>
+      </w:r>
+    </w:p>
+    <w:p>
+      <w:pPr>
+        <w:ind w:left="360"/>
+        <w:rPr>
+          <w:rFonts w:ascii="Courier New" w:hAnsi="Courier New" w:cs="Courier New"/>
+          <w:i/>
+          <w:sz w:val="18"/>
+          <w:lang w:val="en-GB"/>
+        </w:rPr>
+      </w:pPr>
+      <w:r>
+        <w:rPr>
+          <w:rFonts w:ascii="Courier New" w:hAnsi="Courier New" w:cs="Courier New"/>
+          <w:i/>
+          <w:sz w:val="18"/>
+          <w:lang w:val="en-GB"/>
+        </w:rPr>
+        <w:t>android:autoLink also works great for linkifying phone numbers, addresses, and e-mail addresses (or all of the above</w:t>
+      </w:r>
+    </w:p>
+    <w:p>
+      <w:pPr>
+        <w:pStyle w:val="PargrafodaLista"/>
+        <w:numPr>
+          <w:ilvl w:val="0"/>
+          <w:numId w:val="3"/>
+        </w:numPr>
+        <w:rPr>
+          <w:lang w:val="en-GB"/>
+        </w:rPr>
+      </w:pPr>
+      <w:r>
+        <w:rPr>
+          <w:lang w:val="en-GB"/>
+        </w:rPr>
+        <w:t>OnBackPressed()</w:t>
+      </w:r>
+    </w:p>
+    <w:p>
+      <w:pPr>
         <w:jc w:val="right"/>
         <w:rPr>
           <w:lang w:val="en-GB"/>
@@ -605,11 +1059,12 @@
           <w:noProof/>
           <w:lang w:eastAsia="pt-PT"/>
         </w:rPr>
+        <w:lastRenderedPageBreak/>
         <w:drawing>
-          <wp:anchor distT="0" distB="0" distL="114300" distR="114300" simplePos="0" relativeHeight="251660288" behindDoc="0" locked="0" layoutInCell="1" allowOverlap="1" wp14:anchorId="5BE09076" wp14:editId="5112E9CA">
+          <wp:anchor distT="0" distB="0" distL="114300" distR="114300" simplePos="0" relativeHeight="251660288" behindDoc="0" locked="0" layoutInCell="1" allowOverlap="1" wp14:anchorId="63DEB924" wp14:editId="72718D2A">
             <wp:simplePos x="0" y="0"/>
             <wp:positionH relativeFrom="margin">
-              <wp:align>right</wp:align>
+              <wp:posOffset>2801773</wp:posOffset>
             </wp:positionH>
             <wp:positionV relativeFrom="paragraph">
               <wp:posOffset>379730</wp:posOffset>
@@ -631,7 +1086,7 @@
                     </pic:cNvPicPr>
                   </pic:nvPicPr>
                   <pic:blipFill>
-                    <a:blip r:embed="rId8">
+                    <a:blip r:embed="rId9">
                       <a:extLst>
                         <a:ext uri="{28A0092B-C50C-407E-A947-70E740481C1C}">
                           <a14:useLocalDpi xmlns:a14="http://schemas.microsoft.com/office/drawing/2010/main" val="0"/>
@@ -668,7 +1123,7 @@
           <w:lang w:eastAsia="pt-PT"/>
         </w:rPr>
         <w:drawing>
-          <wp:anchor distT="0" distB="0" distL="114300" distR="114300" simplePos="0" relativeHeight="251659264" behindDoc="0" locked="0" layoutInCell="1" allowOverlap="1" wp14:anchorId="5D9FCBF0" wp14:editId="565FA30F">
+          <wp:anchor distT="0" distB="0" distL="114300" distR="114300" simplePos="0" relativeHeight="251659264" behindDoc="0" locked="0" layoutInCell="1" allowOverlap="1" wp14:anchorId="31B9B457" wp14:editId="3C483709">
             <wp:simplePos x="0" y="0"/>
             <wp:positionH relativeFrom="column">
               <wp:posOffset>-251460</wp:posOffset>
@@ -693,7 +1148,7 @@
                     </pic:cNvPicPr>
                   </pic:nvPicPr>
                   <pic:blipFill>
-                    <a:blip r:embed="rId9">
+                    <a:blip r:embed="rId10">
                       <a:extLst>
                         <a:ext uri="{28A0092B-C50C-407E-A947-70E740481C1C}">
                           <a14:useLocalDpi xmlns:a14="http://schemas.microsoft.com/office/drawing/2010/main" val="0"/>
@@ -783,7 +1238,7 @@
                     </pic:cNvPicPr>
                   </pic:nvPicPr>
                   <pic:blipFill>
-                    <a:blip r:embed="rId10">
+                    <a:blip r:embed="rId11">
                       <a:extLst>
                         <a:ext uri="{28A0092B-C50C-407E-A947-70E740481C1C}">
                           <a14:useLocalDpi xmlns:a14="http://schemas.microsoft.com/office/drawing/2010/main" val="0"/>
@@ -860,7 +1315,7 @@
                     </pic:cNvPicPr>
                   </pic:nvPicPr>
                   <pic:blipFill>
-                    <a:blip r:embed="rId11">
+                    <a:blip r:embed="rId12">
                       <a:extLst>
                         <a:ext uri="{28A0092B-C50C-407E-A947-70E740481C1C}">
                           <a14:useLocalDpi xmlns:a14="http://schemas.microsoft.com/office/drawing/2010/main" val="0"/>
@@ -907,13 +1362,78 @@
           <w:lang w:val="en-GB"/>
         </w:rPr>
       </w:pPr>
-      <w:r>
+    </w:p>
+    <w:p>
+      <w:pPr>
         <w:rPr>
           <w:rFonts w:ascii="Courier New" w:hAnsi="Courier New" w:cs="Courier New"/>
           <w:lang w:val="en-GB"/>
         </w:rPr>
-        <w:t>android:autoLink also works great for linkifying phone numbers, addresses, and e-mail addresses (or all of the above</w:t>
-      </w:r>
+      </w:pPr>
+    </w:p>
+    <w:p>
+      <w:pPr>
+        <w:rPr>
+          <w:rFonts w:ascii="Courier New" w:hAnsi="Courier New" w:cs="Courier New"/>
+          <w:lang w:val="en-GB"/>
+        </w:rPr>
+      </w:pPr>
+    </w:p>
+    <w:p>
+      <w:pPr>
+        <w:rPr>
+          <w:rFonts w:ascii="Courier New" w:hAnsi="Courier New" w:cs="Courier New"/>
+          <w:lang w:val="en-GB"/>
+        </w:rPr>
+      </w:pPr>
+    </w:p>
+    <w:p>
+      <w:pPr>
+        <w:rPr>
+          <w:rFonts w:ascii="Courier New" w:hAnsi="Courier New" w:cs="Courier New"/>
+          <w:lang w:val="en-GB"/>
+        </w:rPr>
+      </w:pPr>
+    </w:p>
+    <w:p>
+      <w:pPr>
+        <w:rPr>
+          <w:rFonts w:ascii="Courier New" w:hAnsi="Courier New" w:cs="Courier New"/>
+          <w:lang w:val="en-GB"/>
+        </w:rPr>
+      </w:pPr>
+    </w:p>
+    <w:p>
+      <w:pPr>
+        <w:rPr>
+          <w:rFonts w:ascii="Courier New" w:hAnsi="Courier New" w:cs="Courier New"/>
+          <w:lang w:val="en-GB"/>
+        </w:rPr>
+      </w:pPr>
+    </w:p>
+    <w:p>
+      <w:pPr>
+        <w:rPr>
+          <w:rFonts w:ascii="Courier New" w:hAnsi="Courier New" w:cs="Courier New"/>
+          <w:lang w:val="en-GB"/>
+        </w:rPr>
+      </w:pPr>
+    </w:p>
+    <w:p>
+      <w:pPr>
+        <w:rPr>
+          <w:rFonts w:ascii="Courier New" w:hAnsi="Courier New" w:cs="Courier New"/>
+          <w:lang w:val="en-GB"/>
+        </w:rPr>
+      </w:pPr>
+    </w:p>
+    <w:p>
+      <w:pPr>
+        <w:rPr>
+          <w:rFonts w:ascii="Courier New" w:hAnsi="Courier New" w:cs="Courier New"/>
+          <w:lang w:val="en-GB"/>
+        </w:rPr>
+      </w:pPr>
     </w:p>
     <w:p>
       <w:pPr>
@@ -972,6 +1492,73 @@
           <w:lang w:val="en-GB"/>
         </w:rPr>
       </w:pPr>
+    </w:p>
+    <w:p>
+      <w:pPr>
+        <w:rPr>
+          <w:lang w:val="en-GB"/>
+        </w:rPr>
+      </w:pPr>
+      <w:r>
+        <w:rPr>
+          <w:lang w:val="en-GB"/>
+        </w:rPr>
+        <w:t>Tóp</w:t>
+      </w:r>
+      <w:r>
+        <w:rPr>
+          <w:lang w:val="en-GB"/>
+        </w:rPr>
+        <w:t>icos:</w:t>
+      </w:r>
+    </w:p>
+    <w:p>
+      <w:pPr>
+        <w:pStyle w:val="PargrafodaLista"/>
+        <w:numPr>
+          <w:ilvl w:val="0"/>
+          <w:numId w:val="3"/>
+        </w:numPr>
+        <w:rPr>
+          <w:lang w:val="en-GB"/>
+        </w:rPr>
+      </w:pPr>
+      <w:r>
+        <w:rPr>
+          <w:lang w:val="en-GB"/>
+        </w:rPr>
+        <w:t>Activities:</w:t>
+      </w:r>
+    </w:p>
+    <w:p>
+      <w:pPr>
+        <w:pStyle w:val="PargrafodaLista"/>
+        <w:numPr>
+          <w:ilvl w:val="0"/>
+          <w:numId w:val="3"/>
+        </w:numPr>
+        <w:rPr>
+          <w:lang w:val="en-GB"/>
+        </w:rPr>
+      </w:pPr>
+    </w:p>
+    <w:p>
+      <w:pPr>
+        <w:pStyle w:val="PargrafodaLista"/>
+        <w:numPr>
+          <w:ilvl w:val="0"/>
+          <w:numId w:val="3"/>
+        </w:numPr>
+        <w:rPr>
+          <w:lang w:val="en-GB"/>
+        </w:rPr>
+      </w:pPr>
+      <w:r>
+        <w:rPr>
+          <w:lang w:val="en-GB"/>
+        </w:rPr>
+        <w:t>AddAnniversary</w:t>
+      </w:r>
     </w:p>
     <w:sectPr>
       <w:pgSz w:w="11906" w:h="16838"/>
@@ -1031,6 +1618,599 @@
     </w:p>
   </w:footnote>
 </w:footnotes>
+</file>
+
+<file path=word/numbering.xml><?xml version="1.0" encoding="utf-8"?>
+<w:numbering xmlns:wpc="http://schemas.microsoft.com/office/word/2010/wordprocessingCanvas" xmlns:mc="http://schemas.openxmlformats.org/markup-compatibility/2006" xmlns:o="urn:schemas-microsoft-com:office:office" xmlns:r="http://schemas.openxmlformats.org/officeDocument/2006/relationships" xmlns:m="http://schemas.openxmlformats.org/officeDocument/2006/math" xmlns:v="urn:schemas-microsoft-com:vml" xmlns:wp14="http://schemas.microsoft.com/office/word/2010/wordprocessingDrawing" xmlns:wp="http://schemas.openxmlformats.org/drawingml/2006/wordprocessingDrawing" xmlns:w10="urn:schemas-microsoft-com:office:word" xmlns:w="http://schemas.openxmlformats.org/wordprocessingml/2006/main" xmlns:w14="http://schemas.microsoft.com/office/word/2010/wordml" xmlns:w15="http://schemas.microsoft.com/office/word/2012/wordml" xmlns:wpg="http://schemas.microsoft.com/office/word/2010/wordprocessingGroup" xmlns:wpi="http://schemas.microsoft.com/office/word/2010/wordprocessingInk" xmlns:wne="http://schemas.microsoft.com/office/word/2006/wordml" xmlns:wps="http://schemas.microsoft.com/office/word/2010/wordprocessingShape" mc:Ignorable="w14 w15 wp14">
+  <w:abstractNum w:abstractNumId="0">
+    <w:nsid w:val="111E708C"/>
+    <w:multiLevelType w:val="hybridMultilevel"/>
+    <w:tmpl w:val="E088542E"/>
+    <w:lvl w:ilvl="0" w:tplc="08160001">
+      <w:start w:val="1"/>
+      <w:numFmt w:val="bullet"/>
+      <w:lvlText w:val=""/>
+      <w:lvlJc w:val="left"/>
+      <w:pPr>
+        <w:ind w:left="720" w:hanging="360"/>
+      </w:pPr>
+      <w:rPr>
+        <w:rFonts w:ascii="Symbol" w:hAnsi="Symbol" w:hint="default"/>
+      </w:rPr>
+    </w:lvl>
+    <w:lvl w:ilvl="1" w:tplc="08160003" w:tentative="1">
+      <w:start w:val="1"/>
+      <w:numFmt w:val="bullet"/>
+      <w:lvlText w:val="o"/>
+      <w:lvlJc w:val="left"/>
+      <w:pPr>
+        <w:ind w:left="1440" w:hanging="360"/>
+      </w:pPr>
+      <w:rPr>
+        <w:rFonts w:ascii="Courier New" w:hAnsi="Courier New" w:cs="Courier New" w:hint="default"/>
+      </w:rPr>
+    </w:lvl>
+    <w:lvl w:ilvl="2" w:tplc="08160005" w:tentative="1">
+      <w:start w:val="1"/>
+      <w:numFmt w:val="bullet"/>
+      <w:lvlText w:val=""/>
+      <w:lvlJc w:val="left"/>
+      <w:pPr>
+        <w:ind w:left="2160" w:hanging="360"/>
+      </w:pPr>
+      <w:rPr>
+        <w:rFonts w:ascii="Wingdings" w:hAnsi="Wingdings" w:hint="default"/>
+      </w:rPr>
+    </w:lvl>
+    <w:lvl w:ilvl="3" w:tplc="08160001" w:tentative="1">
+      <w:start w:val="1"/>
+      <w:numFmt w:val="bullet"/>
+      <w:lvlText w:val=""/>
+      <w:lvlJc w:val="left"/>
+      <w:pPr>
+        <w:ind w:left="2880" w:hanging="360"/>
+      </w:pPr>
+      <w:rPr>
+        <w:rFonts w:ascii="Symbol" w:hAnsi="Symbol" w:hint="default"/>
+      </w:rPr>
+    </w:lvl>
+    <w:lvl w:ilvl="4" w:tplc="08160003" w:tentative="1">
+      <w:start w:val="1"/>
+      <w:numFmt w:val="bullet"/>
+      <w:lvlText w:val="o"/>
+      <w:lvlJc w:val="left"/>
+      <w:pPr>
+        <w:ind w:left="3600" w:hanging="360"/>
+      </w:pPr>
+      <w:rPr>
+        <w:rFonts w:ascii="Courier New" w:hAnsi="Courier New" w:cs="Courier New" w:hint="default"/>
+      </w:rPr>
+    </w:lvl>
+    <w:lvl w:ilvl="5" w:tplc="08160005" w:tentative="1">
+      <w:start w:val="1"/>
+      <w:numFmt w:val="bullet"/>
+      <w:lvlText w:val=""/>
+      <w:lvlJc w:val="left"/>
+      <w:pPr>
+        <w:ind w:left="4320" w:hanging="360"/>
+      </w:pPr>
+      <w:rPr>
+        <w:rFonts w:ascii="Wingdings" w:hAnsi="Wingdings" w:hint="default"/>
+      </w:rPr>
+    </w:lvl>
+    <w:lvl w:ilvl="6" w:tplc="08160001" w:tentative="1">
+      <w:start w:val="1"/>
+      <w:numFmt w:val="bullet"/>
+      <w:lvlText w:val=""/>
+      <w:lvlJc w:val="left"/>
+      <w:pPr>
+        <w:ind w:left="5040" w:hanging="360"/>
+      </w:pPr>
+      <w:rPr>
+        <w:rFonts w:ascii="Symbol" w:hAnsi="Symbol" w:hint="default"/>
+      </w:rPr>
+    </w:lvl>
+    <w:lvl w:ilvl="7" w:tplc="08160003" w:tentative="1">
+      <w:start w:val="1"/>
+      <w:numFmt w:val="bullet"/>
+      <w:lvlText w:val="o"/>
+      <w:lvlJc w:val="left"/>
+      <w:pPr>
+        <w:ind w:left="5760" w:hanging="360"/>
+      </w:pPr>
+      <w:rPr>
+        <w:rFonts w:ascii="Courier New" w:hAnsi="Courier New" w:cs="Courier New" w:hint="default"/>
+      </w:rPr>
+    </w:lvl>
+    <w:lvl w:ilvl="8" w:tplc="08160005" w:tentative="1">
+      <w:start w:val="1"/>
+      <w:numFmt w:val="bullet"/>
+      <w:lvlText w:val=""/>
+      <w:lvlJc w:val="left"/>
+      <w:pPr>
+        <w:ind w:left="6480" w:hanging="360"/>
+      </w:pPr>
+      <w:rPr>
+        <w:rFonts w:ascii="Wingdings" w:hAnsi="Wingdings" w:hint="default"/>
+      </w:rPr>
+    </w:lvl>
+  </w:abstractNum>
+  <w:abstractNum w:abstractNumId="1">
+    <w:nsid w:val="155A3FBD"/>
+    <w:multiLevelType w:val="hybridMultilevel"/>
+    <w:tmpl w:val="0FC66FCA"/>
+    <w:lvl w:ilvl="0" w:tplc="0816000F">
+      <w:start w:val="1"/>
+      <w:numFmt w:val="decimal"/>
+      <w:lvlText w:val="%1."/>
+      <w:lvlJc w:val="left"/>
+      <w:pPr>
+        <w:ind w:left="1440" w:hanging="360"/>
+      </w:pPr>
+    </w:lvl>
+    <w:lvl w:ilvl="1" w:tplc="08160019" w:tentative="1">
+      <w:start w:val="1"/>
+      <w:numFmt w:val="lowerLetter"/>
+      <w:lvlText w:val="%2."/>
+      <w:lvlJc w:val="left"/>
+      <w:pPr>
+        <w:ind w:left="2160" w:hanging="360"/>
+      </w:pPr>
+    </w:lvl>
+    <w:lvl w:ilvl="2" w:tplc="0816001B" w:tentative="1">
+      <w:start w:val="1"/>
+      <w:numFmt w:val="lowerRoman"/>
+      <w:lvlText w:val="%3."/>
+      <w:lvlJc w:val="right"/>
+      <w:pPr>
+        <w:ind w:left="2880" w:hanging="180"/>
+      </w:pPr>
+    </w:lvl>
+    <w:lvl w:ilvl="3" w:tplc="0816000F" w:tentative="1">
+      <w:start w:val="1"/>
+      <w:numFmt w:val="decimal"/>
+      <w:lvlText w:val="%4."/>
+      <w:lvlJc w:val="left"/>
+      <w:pPr>
+        <w:ind w:left="3600" w:hanging="360"/>
+      </w:pPr>
+    </w:lvl>
+    <w:lvl w:ilvl="4" w:tplc="08160019" w:tentative="1">
+      <w:start w:val="1"/>
+      <w:numFmt w:val="lowerLetter"/>
+      <w:lvlText w:val="%5."/>
+      <w:lvlJc w:val="left"/>
+      <w:pPr>
+        <w:ind w:left="4320" w:hanging="360"/>
+      </w:pPr>
+    </w:lvl>
+    <w:lvl w:ilvl="5" w:tplc="0816001B" w:tentative="1">
+      <w:start w:val="1"/>
+      <w:numFmt w:val="lowerRoman"/>
+      <w:lvlText w:val="%6."/>
+      <w:lvlJc w:val="right"/>
+      <w:pPr>
+        <w:ind w:left="5040" w:hanging="180"/>
+      </w:pPr>
+    </w:lvl>
+    <w:lvl w:ilvl="6" w:tplc="0816000F" w:tentative="1">
+      <w:start w:val="1"/>
+      <w:numFmt w:val="decimal"/>
+      <w:lvlText w:val="%7."/>
+      <w:lvlJc w:val="left"/>
+      <w:pPr>
+        <w:ind w:left="5760" w:hanging="360"/>
+      </w:pPr>
+    </w:lvl>
+    <w:lvl w:ilvl="7" w:tplc="08160019" w:tentative="1">
+      <w:start w:val="1"/>
+      <w:numFmt w:val="lowerLetter"/>
+      <w:lvlText w:val="%8."/>
+      <w:lvlJc w:val="left"/>
+      <w:pPr>
+        <w:ind w:left="6480" w:hanging="360"/>
+      </w:pPr>
+    </w:lvl>
+    <w:lvl w:ilvl="8" w:tplc="0816001B" w:tentative="1">
+      <w:start w:val="1"/>
+      <w:numFmt w:val="lowerRoman"/>
+      <w:lvlText w:val="%9."/>
+      <w:lvlJc w:val="right"/>
+      <w:pPr>
+        <w:ind w:left="7200" w:hanging="180"/>
+      </w:pPr>
+    </w:lvl>
+  </w:abstractNum>
+  <w:abstractNum w:abstractNumId="2">
+    <w:nsid w:val="25346574"/>
+    <w:multiLevelType w:val="hybridMultilevel"/>
+    <w:tmpl w:val="BFC0DFB8"/>
+    <w:lvl w:ilvl="0" w:tplc="0816000F">
+      <w:start w:val="1"/>
+      <w:numFmt w:val="decimal"/>
+      <w:lvlText w:val="%1."/>
+      <w:lvlJc w:val="left"/>
+      <w:pPr>
+        <w:ind w:left="1210" w:hanging="360"/>
+      </w:pPr>
+    </w:lvl>
+    <w:lvl w:ilvl="1" w:tplc="08160019" w:tentative="1">
+      <w:start w:val="1"/>
+      <w:numFmt w:val="lowerLetter"/>
+      <w:lvlText w:val="%2."/>
+      <w:lvlJc w:val="left"/>
+      <w:pPr>
+        <w:ind w:left="1930" w:hanging="360"/>
+      </w:pPr>
+    </w:lvl>
+    <w:lvl w:ilvl="2" w:tplc="0816001B" w:tentative="1">
+      <w:start w:val="1"/>
+      <w:numFmt w:val="lowerRoman"/>
+      <w:lvlText w:val="%3."/>
+      <w:lvlJc w:val="right"/>
+      <w:pPr>
+        <w:ind w:left="2650" w:hanging="180"/>
+      </w:pPr>
+    </w:lvl>
+    <w:lvl w:ilvl="3" w:tplc="0816000F" w:tentative="1">
+      <w:start w:val="1"/>
+      <w:numFmt w:val="decimal"/>
+      <w:lvlText w:val="%4."/>
+      <w:lvlJc w:val="left"/>
+      <w:pPr>
+        <w:ind w:left="3370" w:hanging="360"/>
+      </w:pPr>
+    </w:lvl>
+    <w:lvl w:ilvl="4" w:tplc="08160019" w:tentative="1">
+      <w:start w:val="1"/>
+      <w:numFmt w:val="lowerLetter"/>
+      <w:lvlText w:val="%5."/>
+      <w:lvlJc w:val="left"/>
+      <w:pPr>
+        <w:ind w:left="4090" w:hanging="360"/>
+      </w:pPr>
+    </w:lvl>
+    <w:lvl w:ilvl="5" w:tplc="0816001B" w:tentative="1">
+      <w:start w:val="1"/>
+      <w:numFmt w:val="lowerRoman"/>
+      <w:lvlText w:val="%6."/>
+      <w:lvlJc w:val="right"/>
+      <w:pPr>
+        <w:ind w:left="4810" w:hanging="180"/>
+      </w:pPr>
+    </w:lvl>
+    <w:lvl w:ilvl="6" w:tplc="0816000F" w:tentative="1">
+      <w:start w:val="1"/>
+      <w:numFmt w:val="decimal"/>
+      <w:lvlText w:val="%7."/>
+      <w:lvlJc w:val="left"/>
+      <w:pPr>
+        <w:ind w:left="5530" w:hanging="360"/>
+      </w:pPr>
+    </w:lvl>
+    <w:lvl w:ilvl="7" w:tplc="08160019" w:tentative="1">
+      <w:start w:val="1"/>
+      <w:numFmt w:val="lowerLetter"/>
+      <w:lvlText w:val="%8."/>
+      <w:lvlJc w:val="left"/>
+      <w:pPr>
+        <w:ind w:left="6250" w:hanging="360"/>
+      </w:pPr>
+    </w:lvl>
+    <w:lvl w:ilvl="8" w:tplc="0816001B" w:tentative="1">
+      <w:start w:val="1"/>
+      <w:numFmt w:val="lowerRoman"/>
+      <w:lvlText w:val="%9."/>
+      <w:lvlJc w:val="right"/>
+      <w:pPr>
+        <w:ind w:left="6970" w:hanging="180"/>
+      </w:pPr>
+    </w:lvl>
+  </w:abstractNum>
+  <w:abstractNum w:abstractNumId="3">
+    <w:nsid w:val="2B6B7638"/>
+    <w:multiLevelType w:val="hybridMultilevel"/>
+    <w:tmpl w:val="2DB83F3E"/>
+    <w:lvl w:ilvl="0" w:tplc="0816000F">
+      <w:start w:val="1"/>
+      <w:numFmt w:val="decimal"/>
+      <w:lvlText w:val="%1."/>
+      <w:lvlJc w:val="left"/>
+      <w:pPr>
+        <w:ind w:left="1440" w:hanging="360"/>
+      </w:pPr>
+    </w:lvl>
+    <w:lvl w:ilvl="1" w:tplc="08160019" w:tentative="1">
+      <w:start w:val="1"/>
+      <w:numFmt w:val="lowerLetter"/>
+      <w:lvlText w:val="%2."/>
+      <w:lvlJc w:val="left"/>
+      <w:pPr>
+        <w:ind w:left="2160" w:hanging="360"/>
+      </w:pPr>
+    </w:lvl>
+    <w:lvl w:ilvl="2" w:tplc="0816001B" w:tentative="1">
+      <w:start w:val="1"/>
+      <w:numFmt w:val="lowerRoman"/>
+      <w:lvlText w:val="%3."/>
+      <w:lvlJc w:val="right"/>
+      <w:pPr>
+        <w:ind w:left="2880" w:hanging="180"/>
+      </w:pPr>
+    </w:lvl>
+    <w:lvl w:ilvl="3" w:tplc="0816000F" w:tentative="1">
+      <w:start w:val="1"/>
+      <w:numFmt w:val="decimal"/>
+      <w:lvlText w:val="%4."/>
+      <w:lvlJc w:val="left"/>
+      <w:pPr>
+        <w:ind w:left="3600" w:hanging="360"/>
+      </w:pPr>
+    </w:lvl>
+    <w:lvl w:ilvl="4" w:tplc="08160019" w:tentative="1">
+      <w:start w:val="1"/>
+      <w:numFmt w:val="lowerLetter"/>
+      <w:lvlText w:val="%5."/>
+      <w:lvlJc w:val="left"/>
+      <w:pPr>
+        <w:ind w:left="4320" w:hanging="360"/>
+      </w:pPr>
+    </w:lvl>
+    <w:lvl w:ilvl="5" w:tplc="0816001B" w:tentative="1">
+      <w:start w:val="1"/>
+      <w:numFmt w:val="lowerRoman"/>
+      <w:lvlText w:val="%6."/>
+      <w:lvlJc w:val="right"/>
+      <w:pPr>
+        <w:ind w:left="5040" w:hanging="180"/>
+      </w:pPr>
+    </w:lvl>
+    <w:lvl w:ilvl="6" w:tplc="0816000F" w:tentative="1">
+      <w:start w:val="1"/>
+      <w:numFmt w:val="decimal"/>
+      <w:lvlText w:val="%7."/>
+      <w:lvlJc w:val="left"/>
+      <w:pPr>
+        <w:ind w:left="5760" w:hanging="360"/>
+      </w:pPr>
+    </w:lvl>
+    <w:lvl w:ilvl="7" w:tplc="08160019" w:tentative="1">
+      <w:start w:val="1"/>
+      <w:numFmt w:val="lowerLetter"/>
+      <w:lvlText w:val="%8."/>
+      <w:lvlJc w:val="left"/>
+      <w:pPr>
+        <w:ind w:left="6480" w:hanging="360"/>
+      </w:pPr>
+    </w:lvl>
+    <w:lvl w:ilvl="8" w:tplc="0816001B" w:tentative="1">
+      <w:start w:val="1"/>
+      <w:numFmt w:val="lowerRoman"/>
+      <w:lvlText w:val="%9."/>
+      <w:lvlJc w:val="right"/>
+      <w:pPr>
+        <w:ind w:left="7200" w:hanging="180"/>
+      </w:pPr>
+    </w:lvl>
+  </w:abstractNum>
+  <w:abstractNum w:abstractNumId="4">
+    <w:nsid w:val="62A76371"/>
+    <w:multiLevelType w:val="hybridMultilevel"/>
+    <w:tmpl w:val="C88642F4"/>
+    <w:lvl w:ilvl="0" w:tplc="08160001">
+      <w:start w:val="1"/>
+      <w:numFmt w:val="bullet"/>
+      <w:lvlText w:val=""/>
+      <w:lvlJc w:val="left"/>
+      <w:pPr>
+        <w:ind w:left="720" w:hanging="360"/>
+      </w:pPr>
+      <w:rPr>
+        <w:rFonts w:ascii="Symbol" w:hAnsi="Symbol" w:hint="default"/>
+      </w:rPr>
+    </w:lvl>
+    <w:lvl w:ilvl="1" w:tplc="08160003" w:tentative="1">
+      <w:start w:val="1"/>
+      <w:numFmt w:val="bullet"/>
+      <w:lvlText w:val="o"/>
+      <w:lvlJc w:val="left"/>
+      <w:pPr>
+        <w:ind w:left="1440" w:hanging="360"/>
+      </w:pPr>
+      <w:rPr>
+        <w:rFonts w:ascii="Courier New" w:hAnsi="Courier New" w:cs="Courier New" w:hint="default"/>
+      </w:rPr>
+    </w:lvl>
+    <w:lvl w:ilvl="2" w:tplc="08160005" w:tentative="1">
+      <w:start w:val="1"/>
+      <w:numFmt w:val="bullet"/>
+      <w:lvlText w:val=""/>
+      <w:lvlJc w:val="left"/>
+      <w:pPr>
+        <w:ind w:left="2160" w:hanging="360"/>
+      </w:pPr>
+      <w:rPr>
+        <w:rFonts w:ascii="Wingdings" w:hAnsi="Wingdings" w:hint="default"/>
+      </w:rPr>
+    </w:lvl>
+    <w:lvl w:ilvl="3" w:tplc="08160001" w:tentative="1">
+      <w:start w:val="1"/>
+      <w:numFmt w:val="bullet"/>
+      <w:lvlText w:val=""/>
+      <w:lvlJc w:val="left"/>
+      <w:pPr>
+        <w:ind w:left="2880" w:hanging="360"/>
+      </w:pPr>
+      <w:rPr>
+        <w:rFonts w:ascii="Symbol" w:hAnsi="Symbol" w:hint="default"/>
+      </w:rPr>
+    </w:lvl>
+    <w:lvl w:ilvl="4" w:tplc="08160003" w:tentative="1">
+      <w:start w:val="1"/>
+      <w:numFmt w:val="bullet"/>
+      <w:lvlText w:val="o"/>
+      <w:lvlJc w:val="left"/>
+      <w:pPr>
+        <w:ind w:left="3600" w:hanging="360"/>
+      </w:pPr>
+      <w:rPr>
+        <w:rFonts w:ascii="Courier New" w:hAnsi="Courier New" w:cs="Courier New" w:hint="default"/>
+      </w:rPr>
+    </w:lvl>
+    <w:lvl w:ilvl="5" w:tplc="08160005" w:tentative="1">
+      <w:start w:val="1"/>
+      <w:numFmt w:val="bullet"/>
+      <w:lvlText w:val=""/>
+      <w:lvlJc w:val="left"/>
+      <w:pPr>
+        <w:ind w:left="4320" w:hanging="360"/>
+      </w:pPr>
+      <w:rPr>
+        <w:rFonts w:ascii="Wingdings" w:hAnsi="Wingdings" w:hint="default"/>
+      </w:rPr>
+    </w:lvl>
+    <w:lvl w:ilvl="6" w:tplc="08160001" w:tentative="1">
+      <w:start w:val="1"/>
+      <w:numFmt w:val="bullet"/>
+      <w:lvlText w:val=""/>
+      <w:lvlJc w:val="left"/>
+      <w:pPr>
+        <w:ind w:left="5040" w:hanging="360"/>
+      </w:pPr>
+      <w:rPr>
+        <w:rFonts w:ascii="Symbol" w:hAnsi="Symbol" w:hint="default"/>
+      </w:rPr>
+    </w:lvl>
+    <w:lvl w:ilvl="7" w:tplc="08160003" w:tentative="1">
+      <w:start w:val="1"/>
+      <w:numFmt w:val="bullet"/>
+      <w:lvlText w:val="o"/>
+      <w:lvlJc w:val="left"/>
+      <w:pPr>
+        <w:ind w:left="5760" w:hanging="360"/>
+      </w:pPr>
+      <w:rPr>
+        <w:rFonts w:ascii="Courier New" w:hAnsi="Courier New" w:cs="Courier New" w:hint="default"/>
+      </w:rPr>
+    </w:lvl>
+    <w:lvl w:ilvl="8" w:tplc="08160005" w:tentative="1">
+      <w:start w:val="1"/>
+      <w:numFmt w:val="bullet"/>
+      <w:lvlText w:val=""/>
+      <w:lvlJc w:val="left"/>
+      <w:pPr>
+        <w:ind w:left="6480" w:hanging="360"/>
+      </w:pPr>
+      <w:rPr>
+        <w:rFonts w:ascii="Wingdings" w:hAnsi="Wingdings" w:hint="default"/>
+      </w:rPr>
+    </w:lvl>
+  </w:abstractNum>
+  <w:abstractNum w:abstractNumId="5">
+    <w:nsid w:val="788E32AC"/>
+    <w:multiLevelType w:val="hybridMultilevel"/>
+    <w:tmpl w:val="1DFA65C0"/>
+    <w:lvl w:ilvl="0" w:tplc="0816000F">
+      <w:start w:val="1"/>
+      <w:numFmt w:val="decimal"/>
+      <w:lvlText w:val="%1."/>
+      <w:lvlJc w:val="left"/>
+      <w:pPr>
+        <w:ind w:left="1440" w:hanging="360"/>
+      </w:pPr>
+    </w:lvl>
+    <w:lvl w:ilvl="1" w:tplc="08160019" w:tentative="1">
+      <w:start w:val="1"/>
+      <w:numFmt w:val="lowerLetter"/>
+      <w:lvlText w:val="%2."/>
+      <w:lvlJc w:val="left"/>
+      <w:pPr>
+        <w:ind w:left="2160" w:hanging="360"/>
+      </w:pPr>
+    </w:lvl>
+    <w:lvl w:ilvl="2" w:tplc="0816001B" w:tentative="1">
+      <w:start w:val="1"/>
+      <w:numFmt w:val="lowerRoman"/>
+      <w:lvlText w:val="%3."/>
+      <w:lvlJc w:val="right"/>
+      <w:pPr>
+        <w:ind w:left="2880" w:hanging="180"/>
+      </w:pPr>
+    </w:lvl>
+    <w:lvl w:ilvl="3" w:tplc="0816000F" w:tentative="1">
+      <w:start w:val="1"/>
+      <w:numFmt w:val="decimal"/>
+      <w:lvlText w:val="%4."/>
+      <w:lvlJc w:val="left"/>
+      <w:pPr>
+        <w:ind w:left="3600" w:hanging="360"/>
+      </w:pPr>
+    </w:lvl>
+    <w:lvl w:ilvl="4" w:tplc="08160019" w:tentative="1">
+      <w:start w:val="1"/>
+      <w:numFmt w:val="lowerLetter"/>
+      <w:lvlText w:val="%5."/>
+      <w:lvlJc w:val="left"/>
+      <w:pPr>
+        <w:ind w:left="4320" w:hanging="360"/>
+      </w:pPr>
+    </w:lvl>
+    <w:lvl w:ilvl="5" w:tplc="0816001B" w:tentative="1">
+      <w:start w:val="1"/>
+      <w:numFmt w:val="lowerRoman"/>
+      <w:lvlText w:val="%6."/>
+      <w:lvlJc w:val="right"/>
+      <w:pPr>
+        <w:ind w:left="5040" w:hanging="180"/>
+      </w:pPr>
+    </w:lvl>
+    <w:lvl w:ilvl="6" w:tplc="0816000F" w:tentative="1">
+      <w:start w:val="1"/>
+      <w:numFmt w:val="decimal"/>
+      <w:lvlText w:val="%7."/>
+      <w:lvlJc w:val="left"/>
+      <w:pPr>
+        <w:ind w:left="5760" w:hanging="360"/>
+      </w:pPr>
+    </w:lvl>
+    <w:lvl w:ilvl="7" w:tplc="08160019" w:tentative="1">
+      <w:start w:val="1"/>
+      <w:numFmt w:val="lowerLetter"/>
+      <w:lvlText w:val="%8."/>
+      <w:lvlJc w:val="left"/>
+      <w:pPr>
+        <w:ind w:left="6480" w:hanging="360"/>
+      </w:pPr>
+    </w:lvl>
+    <w:lvl w:ilvl="8" w:tplc="0816001B" w:tentative="1">
+      <w:start w:val="1"/>
+      <w:numFmt w:val="lowerRoman"/>
+      <w:lvlText w:val="%9."/>
+      <w:lvlJc w:val="right"/>
+      <w:pPr>
+        <w:ind w:left="7200" w:hanging="180"/>
+      </w:pPr>
+    </w:lvl>
+  </w:abstractNum>
+  <w:num w:numId="1">
+    <w:abstractNumId w:val="0"/>
+  </w:num>
+  <w:num w:numId="2">
+    <w:abstractNumId w:val="2"/>
+  </w:num>
+  <w:num w:numId="3">
+    <w:abstractNumId w:val="4"/>
+  </w:num>
+  <w:num w:numId="4">
+    <w:abstractNumId w:val="5"/>
+  </w:num>
+  <w:num w:numId="5">
+    <w:abstractNumId w:val="3"/>
+  </w:num>
+  <w:num w:numId="6">
+    <w:abstractNumId w:val="1"/>
+  </w:num>
+</w:numbering>
 </file>
 
 <file path=word/styles.xml><?xml version="1.0" encoding="utf-8"?>
@@ -1620,6 +2800,17 @@
     <w:uiPriority w:val="99"/>
     <w:rsid w:val="000F4C8C"/>
   </w:style>
+  <w:style w:type="paragraph" w:styleId="PargrafodaLista">
+    <w:name w:val="List Paragraph"/>
+    <w:basedOn w:val="Normal"/>
+    <w:uiPriority w:val="34"/>
+    <w:qFormat/>
+    <w:rsid w:val="00DF37D4"/>
+    <w:pPr>
+      <w:ind w:left="720"/>
+      <w:contextualSpacing/>
+    </w:pPr>
+  </w:style>
 </w:styles>
 </file>
 
@@ -1889,7 +3080,7 @@
 </file>
 
 <file path=customXml/itemProps1.xml><?xml version="1.0" encoding="utf-8"?>
-<ds:datastoreItem xmlns:ds="http://schemas.openxmlformats.org/officeDocument/2006/customXml" ds:itemID="{BD787387-CF4F-4507-A591-446BFC6EDAC5}">
+<ds:datastoreItem xmlns:ds="http://schemas.openxmlformats.org/officeDocument/2006/customXml" ds:itemID="{156C660B-7AAA-4FD4-9DB4-221B41599041}">
   <ds:schemaRefs>
     <ds:schemaRef ds:uri="http://schemas.openxmlformats.org/officeDocument/2006/bibliography"/>
   </ds:schemaRefs>

</xml_diff>